<commit_message>
This is the new modified
</commit_message>
<xml_diff>
--- a/New Microsoft Word Document (2).docx
+++ b/New Microsoft Word Document (2).docx
@@ -29,182 +29,82 @@
           <w:sz w:val="32"/>
           <w:szCs w:val="32"/>
         </w:rPr>
-        <w:t xml:space="preserve">Named them </w:t>
-      </w:r>
-      <w:proofErr w:type="spellStart"/>
-      <w:r>
-        <w:rPr>
-          <w:sz w:val="32"/>
-          <w:szCs w:val="32"/>
-        </w:rPr>
-        <w:t>workstation</w:t>
-      </w:r>
-      <w:proofErr w:type="gramStart"/>
-      <w:r>
-        <w:rPr>
-          <w:sz w:val="32"/>
-          <w:szCs w:val="32"/>
-        </w:rPr>
-        <w:t>,client,server</w:t>
-      </w:r>
-      <w:proofErr w:type="spellEnd"/>
-      <w:proofErr w:type="gramEnd"/>
-    </w:p>
-    <w:p>
-      <w:pPr>
-        <w:rPr>
-          <w:sz w:val="32"/>
-          <w:szCs w:val="32"/>
-        </w:rPr>
-      </w:pPr>
-      <w:r>
-        <w:rPr>
-          <w:sz w:val="32"/>
-          <w:szCs w:val="32"/>
-        </w:rPr>
-        <w:t xml:space="preserve">And opened the hosts file and edited the 3 </w:t>
-      </w:r>
-      <w:proofErr w:type="spellStart"/>
-      <w:r>
-        <w:rPr>
-          <w:sz w:val="32"/>
-          <w:szCs w:val="32"/>
-        </w:rPr>
-        <w:t>ip</w:t>
-      </w:r>
-      <w:proofErr w:type="spellEnd"/>
-      <w:r>
-        <w:rPr>
-          <w:sz w:val="32"/>
-          <w:szCs w:val="32"/>
-        </w:rPr>
-        <w:t xml:space="preserve"> addresses</w:t>
-      </w:r>
-    </w:p>
-    <w:p>
-      <w:pPr>
-        <w:rPr>
-          <w:sz w:val="32"/>
-          <w:szCs w:val="32"/>
-        </w:rPr>
-      </w:pPr>
-      <w:r>
-        <w:rPr>
-          <w:sz w:val="32"/>
-          <w:szCs w:val="32"/>
-        </w:rPr>
-        <w:t xml:space="preserve">Then </w:t>
-      </w:r>
-      <w:proofErr w:type="gramStart"/>
-      <w:r>
-        <w:rPr>
-          <w:sz w:val="32"/>
-          <w:szCs w:val="32"/>
-        </w:rPr>
-        <w:t>I  did</w:t>
-      </w:r>
-      <w:proofErr w:type="gramEnd"/>
-      <w:r>
-        <w:rPr>
-          <w:sz w:val="32"/>
-          <w:szCs w:val="32"/>
-        </w:rPr>
-        <w:t xml:space="preserve"> ping </w:t>
-      </w:r>
-      <w:proofErr w:type="spellStart"/>
-      <w:r>
-        <w:rPr>
-          <w:sz w:val="32"/>
-          <w:szCs w:val="32"/>
-        </w:rPr>
-        <w:t>server,ping</w:t>
-      </w:r>
-      <w:proofErr w:type="spellEnd"/>
-      <w:r>
-        <w:rPr>
-          <w:sz w:val="32"/>
-          <w:szCs w:val="32"/>
-        </w:rPr>
-        <w:t xml:space="preserve"> client</w:t>
-      </w:r>
-    </w:p>
-    <w:p>
-      <w:pPr>
-        <w:rPr>
-          <w:sz w:val="32"/>
-          <w:szCs w:val="32"/>
-        </w:rPr>
-      </w:pPr>
-      <w:proofErr w:type="spellStart"/>
-      <w:r>
-        <w:rPr>
-          <w:sz w:val="32"/>
-          <w:szCs w:val="32"/>
-        </w:rPr>
-        <w:t>Iptables</w:t>
-      </w:r>
-      <w:proofErr w:type="spellEnd"/>
-      <w:r>
-        <w:rPr>
-          <w:sz w:val="32"/>
-          <w:szCs w:val="32"/>
-        </w:rPr>
-        <w:t xml:space="preserve"> –f</w:t>
-      </w:r>
-    </w:p>
-    <w:p>
-      <w:pPr>
-        <w:rPr>
-          <w:sz w:val="32"/>
-          <w:szCs w:val="32"/>
-        </w:rPr>
-      </w:pPr>
-      <w:proofErr w:type="spellStart"/>
-      <w:r>
-        <w:rPr>
-          <w:sz w:val="32"/>
-          <w:szCs w:val="32"/>
-        </w:rPr>
-        <w:t>Iptable</w:t>
-      </w:r>
-      <w:proofErr w:type="spellEnd"/>
-      <w:r>
-        <w:rPr>
-          <w:sz w:val="32"/>
-          <w:szCs w:val="32"/>
-        </w:rPr>
-        <w:t xml:space="preserve"> save</w:t>
-      </w:r>
-    </w:p>
-    <w:p>
-      <w:pPr>
-        <w:rPr>
-          <w:sz w:val="32"/>
-          <w:szCs w:val="32"/>
-        </w:rPr>
-      </w:pPr>
-      <w:r>
-        <w:rPr>
-          <w:sz w:val="32"/>
-          <w:szCs w:val="32"/>
-        </w:rPr>
-        <w:t xml:space="preserve">Service </w:t>
-      </w:r>
-      <w:proofErr w:type="spellStart"/>
-      <w:r>
-        <w:rPr>
-          <w:sz w:val="32"/>
-          <w:szCs w:val="32"/>
-        </w:rPr>
-        <w:t>iptable</w:t>
-      </w:r>
-      <w:proofErr w:type="spellEnd"/>
-      <w:r>
-        <w:rPr>
-          <w:sz w:val="32"/>
-          <w:szCs w:val="32"/>
-        </w:rPr>
-        <w:t xml:space="preserve"> restart</w:t>
+        <w:t>Named them workstation,client,server</w:t>
+      </w:r>
+    </w:p>
+    <w:p>
+      <w:pPr>
+        <w:rPr>
+          <w:sz w:val="32"/>
+          <w:szCs w:val="32"/>
+        </w:rPr>
+      </w:pPr>
+      <w:r>
+        <w:rPr>
+          <w:sz w:val="32"/>
+          <w:szCs w:val="32"/>
+        </w:rPr>
+        <w:t>And opened the hosts file and edited the 3 ip addresses</w:t>
+      </w:r>
+    </w:p>
+    <w:p>
+      <w:pPr>
+        <w:rPr>
+          <w:sz w:val="32"/>
+          <w:szCs w:val="32"/>
+        </w:rPr>
+      </w:pPr>
+      <w:r>
+        <w:rPr>
+          <w:sz w:val="32"/>
+          <w:szCs w:val="32"/>
+        </w:rPr>
+        <w:t>Then I  did ping server,ping client</w:t>
+      </w:r>
+    </w:p>
+    <w:p>
+      <w:pPr>
+        <w:rPr>
+          <w:sz w:val="32"/>
+          <w:szCs w:val="32"/>
+        </w:rPr>
+      </w:pPr>
+      <w:r>
+        <w:rPr>
+          <w:sz w:val="32"/>
+          <w:szCs w:val="32"/>
+        </w:rPr>
+        <w:t>Iptables –f</w:t>
+      </w:r>
+    </w:p>
+    <w:p>
+      <w:pPr>
+        <w:rPr>
+          <w:sz w:val="32"/>
+          <w:szCs w:val="32"/>
+        </w:rPr>
+      </w:pPr>
+      <w:r>
+        <w:rPr>
+          <w:sz w:val="32"/>
+          <w:szCs w:val="32"/>
+        </w:rPr>
+        <w:t>Iptable save</w:t>
+      </w:r>
+    </w:p>
+    <w:p>
+      <w:pPr>
+        <w:rPr>
+          <w:sz w:val="32"/>
+          <w:szCs w:val="32"/>
+        </w:rPr>
+      </w:pPr>
+      <w:r>
+        <w:rPr>
+          <w:sz w:val="32"/>
+          <w:szCs w:val="32"/>
+        </w:rPr>
+        <w:t>Service iptable restart</w:t>
       </w:r>
     </w:p>
     <w:p>
@@ -264,227 +164,109 @@
           <w:sz w:val="32"/>
           <w:szCs w:val="32"/>
         </w:rPr>
-        <w:t xml:space="preserve">In chef-server we got </w:t>
-      </w:r>
-      <w:proofErr w:type="spellStart"/>
-      <w:r>
-        <w:rPr>
-          <w:sz w:val="32"/>
-          <w:szCs w:val="32"/>
-        </w:rPr>
-        <w:t>admi.pem</w:t>
-      </w:r>
-      <w:proofErr w:type="spellEnd"/>
-      <w:r>
-        <w:rPr>
-          <w:sz w:val="32"/>
-          <w:szCs w:val="32"/>
-        </w:rPr>
-        <w:t xml:space="preserve"> and some </w:t>
-      </w:r>
-      <w:proofErr w:type="spellStart"/>
-      <w:r>
-        <w:rPr>
-          <w:sz w:val="32"/>
-          <w:szCs w:val="32"/>
-        </w:rPr>
-        <w:t>pem</w:t>
-      </w:r>
-      <w:proofErr w:type="spellEnd"/>
-      <w:r>
-        <w:rPr>
-          <w:sz w:val="32"/>
-          <w:szCs w:val="32"/>
-        </w:rPr>
-        <w:t xml:space="preserve"> files I copied and moved them to work stat</w:t>
-      </w:r>
-    </w:p>
-    <w:p>
-      <w:pPr>
-        <w:rPr>
-          <w:sz w:val="32"/>
-          <w:szCs w:val="32"/>
-        </w:rPr>
-      </w:pPr>
-      <w:proofErr w:type="spellStart"/>
-      <w:proofErr w:type="gramStart"/>
-      <w:r>
-        <w:rPr>
-          <w:sz w:val="32"/>
-          <w:szCs w:val="32"/>
-        </w:rPr>
-        <w:t>cp</w:t>
-      </w:r>
-      <w:proofErr w:type="spellEnd"/>
-      <w:proofErr w:type="gramEnd"/>
-      <w:r>
-        <w:rPr>
-          <w:sz w:val="32"/>
-          <w:szCs w:val="32"/>
-        </w:rPr>
-        <w:t xml:space="preserve"> </w:t>
-      </w:r>
-      <w:proofErr w:type="spellStart"/>
-      <w:r>
-        <w:rPr>
-          <w:sz w:val="32"/>
-          <w:szCs w:val="32"/>
-        </w:rPr>
-        <w:t>admin.pem</w:t>
-      </w:r>
-      <w:proofErr w:type="spellEnd"/>
-      <w:r>
-        <w:rPr>
-          <w:sz w:val="32"/>
-          <w:szCs w:val="32"/>
-        </w:rPr>
-        <w:t xml:space="preserve"> .chef/</w:t>
-      </w:r>
-    </w:p>
-    <w:p>
-      <w:pPr>
-        <w:rPr>
-          <w:sz w:val="32"/>
-          <w:szCs w:val="32"/>
-        </w:rPr>
-      </w:pPr>
-      <w:r>
-        <w:rPr>
-          <w:sz w:val="32"/>
-          <w:szCs w:val="32"/>
-        </w:rPr>
-        <w:t xml:space="preserve">   </w:t>
-      </w:r>
-      <w:proofErr w:type="gramStart"/>
-      <w:r>
-        <w:rPr>
-          <w:sz w:val="32"/>
-          <w:szCs w:val="32"/>
-        </w:rPr>
-        <w:t xml:space="preserve">33  </w:t>
-      </w:r>
-      <w:proofErr w:type="spellStart"/>
-      <w:r>
-        <w:rPr>
-          <w:sz w:val="32"/>
-          <w:szCs w:val="32"/>
-        </w:rPr>
-        <w:t>cp</w:t>
-      </w:r>
-      <w:proofErr w:type="spellEnd"/>
-      <w:proofErr w:type="gramEnd"/>
-      <w:r>
-        <w:rPr>
-          <w:sz w:val="32"/>
-          <w:szCs w:val="32"/>
-        </w:rPr>
-        <w:t xml:space="preserve"> chef-</w:t>
-      </w:r>
-      <w:proofErr w:type="spellStart"/>
-      <w:r>
-        <w:rPr>
-          <w:sz w:val="32"/>
-          <w:szCs w:val="32"/>
-        </w:rPr>
-        <w:t>validator.pem</w:t>
-      </w:r>
-      <w:proofErr w:type="spellEnd"/>
-      <w:r>
-        <w:rPr>
-          <w:sz w:val="32"/>
-          <w:szCs w:val="32"/>
-        </w:rPr>
-        <w:t xml:space="preserve"> .chef/</w:t>
+        <w:t>In chef-server we got admi.pem and some pem files I copied and moved them to work stat</w:t>
+      </w:r>
+    </w:p>
+    <w:p>
+      <w:pPr>
+        <w:rPr>
+          <w:sz w:val="32"/>
+          <w:szCs w:val="32"/>
+        </w:rPr>
+      </w:pPr>
+      <w:r>
+        <w:rPr>
+          <w:sz w:val="32"/>
+          <w:szCs w:val="32"/>
+        </w:rPr>
+        <w:t>cp admin.pem .chef/</w:t>
+      </w:r>
+    </w:p>
+    <w:p>
+      <w:pPr>
+        <w:rPr>
+          <w:sz w:val="32"/>
+          <w:szCs w:val="32"/>
+        </w:rPr>
+      </w:pPr>
+      <w:r>
+        <w:rPr>
+          <w:sz w:val="32"/>
+          <w:szCs w:val="32"/>
+        </w:rPr>
+        <w:t xml:space="preserve">   33  cp chef-validator.pem .chef/</w:t>
+      </w:r>
+    </w:p>
+    <w:p>
+      <w:pPr>
+        <w:rPr>
+          <w:sz w:val="32"/>
+          <w:szCs w:val="32"/>
+        </w:rPr>
+      </w:pPr>
+      <w:r>
+        <w:rPr>
+          <w:sz w:val="32"/>
+          <w:szCs w:val="32"/>
+        </w:rPr>
+        <w:t xml:space="preserve">   34  cp chef-webui.pem .chef/</w:t>
+      </w:r>
+    </w:p>
+    <w:p>
+      <w:pPr>
+        <w:rPr>
+          <w:sz w:val="32"/>
+          <w:szCs w:val="32"/>
+        </w:rPr>
+      </w:pPr>
+      <w:r>
+        <w:rPr>
+          <w:sz w:val="32"/>
+          <w:szCs w:val="32"/>
+        </w:rPr>
+        <w:t xml:space="preserve">   35  cd .chef/</w:t>
+      </w:r>
+    </w:p>
+    <w:p>
+      <w:pPr>
+        <w:rPr>
+          <w:sz w:val="32"/>
+          <w:szCs w:val="32"/>
+        </w:rPr>
+      </w:pPr>
+    </w:p>
+    <w:p>
+      <w:pPr>
+        <w:rPr>
+          <w:sz w:val="32"/>
+          <w:szCs w:val="32"/>
+        </w:rPr>
+      </w:pPr>
+    </w:p>
+    <w:p>
+      <w:pPr>
+        <w:rPr>
+          <w:sz w:val="32"/>
+          <w:szCs w:val="32"/>
+        </w:rPr>
+      </w:pPr>
+    </w:p>
+    <w:p>
+      <w:pPr>
+        <w:rPr>
+          <w:sz w:val="32"/>
+          <w:szCs w:val="32"/>
+        </w:rPr>
+      </w:pPr>
+      <w:r>
+        <w:rPr>
+          <w:sz w:val="32"/>
+          <w:szCs w:val="32"/>
+        </w:rPr>
+        <w:t>You know you should not think of any one.</w:t>
       </w:r>
       <w:bookmarkStart w:id="0" w:name="_GoBack"/>
       <w:bookmarkEnd w:id="0"/>
-    </w:p>
-    <w:p>
-      <w:pPr>
-        <w:rPr>
-          <w:sz w:val="32"/>
-          <w:szCs w:val="32"/>
-        </w:rPr>
-      </w:pPr>
-      <w:r>
-        <w:rPr>
-          <w:sz w:val="32"/>
-          <w:szCs w:val="32"/>
-        </w:rPr>
-        <w:t xml:space="preserve">   </w:t>
-      </w:r>
-      <w:proofErr w:type="gramStart"/>
-      <w:r>
-        <w:rPr>
-          <w:sz w:val="32"/>
-          <w:szCs w:val="32"/>
-        </w:rPr>
-        <w:t xml:space="preserve">34  </w:t>
-      </w:r>
-      <w:proofErr w:type="spellStart"/>
-      <w:r>
-        <w:rPr>
-          <w:sz w:val="32"/>
-          <w:szCs w:val="32"/>
-        </w:rPr>
-        <w:t>cp</w:t>
-      </w:r>
-      <w:proofErr w:type="spellEnd"/>
-      <w:proofErr w:type="gramEnd"/>
-      <w:r>
-        <w:rPr>
-          <w:sz w:val="32"/>
-          <w:szCs w:val="32"/>
-        </w:rPr>
-        <w:t xml:space="preserve"> chef-</w:t>
-      </w:r>
-      <w:proofErr w:type="spellStart"/>
-      <w:r>
-        <w:rPr>
-          <w:sz w:val="32"/>
-          <w:szCs w:val="32"/>
-        </w:rPr>
-        <w:t>webui.pem</w:t>
-      </w:r>
-      <w:proofErr w:type="spellEnd"/>
-      <w:r>
-        <w:rPr>
-          <w:sz w:val="32"/>
-          <w:szCs w:val="32"/>
-        </w:rPr>
-        <w:t xml:space="preserve"> .chef/</w:t>
-      </w:r>
-    </w:p>
-    <w:p>
-      <w:pPr>
-        <w:rPr>
-          <w:sz w:val="32"/>
-          <w:szCs w:val="32"/>
-        </w:rPr>
-      </w:pPr>
-      <w:r>
-        <w:rPr>
-          <w:sz w:val="32"/>
-          <w:szCs w:val="32"/>
-        </w:rPr>
-        <w:t xml:space="preserve">   </w:t>
-      </w:r>
-      <w:proofErr w:type="gramStart"/>
-      <w:r>
-        <w:rPr>
-          <w:sz w:val="32"/>
-          <w:szCs w:val="32"/>
-        </w:rPr>
-        <w:t>35  cd</w:t>
-      </w:r>
-      <w:proofErr w:type="gramEnd"/>
-      <w:r>
-        <w:rPr>
-          <w:sz w:val="32"/>
-          <w:szCs w:val="32"/>
-        </w:rPr>
-        <w:t xml:space="preserve"> .chef/</w:t>
-      </w:r>
     </w:p>
     <w:p>
       <w:pPr>

</xml_diff>

<commit_message>
changed the wazz up bro changes
</commit_message>
<xml_diff>
--- a/New Microsoft Word Document (2).docx
+++ b/New Microsoft Word Document (2).docx
@@ -264,6 +264,22 @@
           <w:szCs w:val="32"/>
         </w:rPr>
         <w:t>You know you should not think of any one.</w:t>
+      </w:r>
+    </w:p>
+    <w:p>
+      <w:pPr>
+        <w:rPr>
+          <w:sz w:val="32"/>
+          <w:szCs w:val="32"/>
+        </w:rPr>
+      </w:pPr>
+      <w:r>
+        <w:rPr>
+          <w:sz w:val="32"/>
+          <w:szCs w:val="32"/>
+        </w:rPr>
+        <w:lastRenderedPageBreak/>
+        <w:t xml:space="preserve">Wazz up bro. </w:t>
       </w:r>
       <w:bookmarkStart w:id="0" w:name="_GoBack"/>
       <w:bookmarkEnd w:id="0"/>

</xml_diff>